<commit_message>
Psychology Assignment No,1 Completed
</commit_message>
<xml_diff>
--- a/4th SEM/HSS - 2/ManishJadhav_Assignement1_2023301005.docx
+++ b/4th SEM/HSS - 2/ManishJadhav_Assignement1_2023301005.docx
@@ -306,7 +306,34 @@
                 <w:sz w:val="26"/>
                 <w:szCs w:val="26"/>
               </w:rPr>
-              <w:t>Psychology for Engineers - II</w:t>
+              <w:t xml:space="preserve">Psychology for Engineers </w:t>
+            </w:r>
+            <w:r>
+              <w:rPr>
+                <w:rFonts w:ascii="Times New Roman" w:eastAsia="Times New Roman" w:hAnsi="Times New Roman" w:cs="Times New Roman"/>
+                <w:color w:val="000000"/>
+                <w:sz w:val="26"/>
+                <w:szCs w:val="26"/>
+              </w:rPr>
+              <w:t>–</w:t>
+            </w:r>
+            <w:r>
+              <w:rPr>
+                <w:rFonts w:ascii="Times New Roman" w:eastAsia="Times New Roman" w:hAnsi="Times New Roman" w:cs="Times New Roman"/>
+                <w:color w:val="000000"/>
+                <w:sz w:val="26"/>
+                <w:szCs w:val="26"/>
+              </w:rPr>
+              <w:t xml:space="preserve"> II</w:t>
+            </w:r>
+            <w:r>
+              <w:rPr>
+                <w:rFonts w:ascii="Times New Roman" w:eastAsia="Times New Roman" w:hAnsi="Times New Roman" w:cs="Times New Roman"/>
+                <w:color w:val="000000"/>
+                <w:sz w:val="26"/>
+                <w:szCs w:val="26"/>
+              </w:rPr>
+              <w:t xml:space="preserve"> (Social Psychology)</w:t>
             </w:r>
           </w:p>
         </w:tc>
@@ -348,6 +375,15 @@
               </w:rPr>
               <w:t xml:space="preserve">Assignment No. </w:t>
             </w:r>
+            <w:r>
+              <w:rPr>
+                <w:rFonts w:ascii="Times New Roman" w:eastAsia="Times New Roman" w:hAnsi="Times New Roman" w:cs="Times New Roman"/>
+                <w:b/>
+                <w:sz w:val="26"/>
+                <w:szCs w:val="26"/>
+              </w:rPr>
+              <w:t>1</w:t>
+            </w:r>
           </w:p>
         </w:tc>
         <w:tc>
@@ -401,7 +437,7 @@
                 <w:sz w:val="27"/>
                 <w:szCs w:val="27"/>
               </w:rPr>
-              <w:t xml:space="preserve"> 1 – Self and Social Identity</w:t>
+              <w:t xml:space="preserve"> Self and Social Identity</w:t>
             </w:r>
           </w:p>
         </w:tc>
@@ -578,16 +614,29 @@
                 <w:lang w:val="en-IN"/>
               </w:rPr>
             </w:pPr>
-            <w:r>
-              <w:rPr>
-                <w:rFonts w:ascii="Times New Roman" w:hAnsi="Times New Roman" w:cs="Times New Roman"/>
-                <w:b/>
-                <w:bCs/>
-                <w:sz w:val="24"/>
-                <w:szCs w:val="24"/>
-                <w:lang w:val="en-IN"/>
-              </w:rPr>
-              <w:t>An real life example from my life is as follows:</w:t>
+            <w:proofErr w:type="gramStart"/>
+            <w:r>
+              <w:rPr>
+                <w:rFonts w:ascii="Times New Roman" w:hAnsi="Times New Roman" w:cs="Times New Roman"/>
+                <w:b/>
+                <w:bCs/>
+                <w:sz w:val="24"/>
+                <w:szCs w:val="24"/>
+                <w:lang w:val="en-IN"/>
+              </w:rPr>
+              <w:t>An</w:t>
+            </w:r>
+            <w:proofErr w:type="gramEnd"/>
+            <w:r>
+              <w:rPr>
+                <w:rFonts w:ascii="Times New Roman" w:hAnsi="Times New Roman" w:cs="Times New Roman"/>
+                <w:b/>
+                <w:bCs/>
+                <w:sz w:val="24"/>
+                <w:szCs w:val="24"/>
+                <w:lang w:val="en-IN"/>
+              </w:rPr>
+              <w:t xml:space="preserve"> real life example from my life is as follows:</w:t>
             </w:r>
             <w:r>
               <w:rPr>
@@ -765,49 +814,137 @@
                 <w:sz w:val="24"/>
                 <w:szCs w:val="24"/>
               </w:rPr>
-              <w:t>a. Self-concept: List the 10 qualities of your self-concept i. What do you know about yourself? List 10 qualities about yourself that you feel define you.</w:t>
-            </w:r>
-          </w:p>
-          <w:p>
-            <w:pPr>
-              <w:rPr>
-                <w:rFonts w:ascii="Times New Roman" w:hAnsi="Times New Roman" w:cs="Times New Roman"/>
-                <w:b/>
-                <w:bCs/>
-                <w:sz w:val="24"/>
-                <w:szCs w:val="24"/>
-              </w:rPr>
-            </w:pPr>
-            <w:r>
-              <w:rPr>
-                <w:rFonts w:ascii="Times New Roman" w:hAnsi="Times New Roman" w:cs="Times New Roman"/>
-                <w:b/>
-                <w:bCs/>
-                <w:sz w:val="24"/>
-                <w:szCs w:val="24"/>
-              </w:rPr>
-              <w:t xml:space="preserve"> b. Self-esteem: Next, mark where those categories are positively or negatively valanced i. How do you feel about each one of those qualities? Are they positive or negative? </w:t>
-            </w:r>
-          </w:p>
-          <w:p>
-            <w:pPr>
-              <w:rPr>
-                <w:rFonts w:ascii="Times New Roman" w:hAnsi="Times New Roman" w:cs="Times New Roman"/>
-                <w:b/>
-                <w:bCs/>
-                <w:sz w:val="24"/>
-                <w:szCs w:val="24"/>
-              </w:rPr>
-            </w:pPr>
-            <w:r>
-              <w:rPr>
-                <w:rFonts w:ascii="Times New Roman" w:hAnsi="Times New Roman" w:cs="Times New Roman"/>
-                <w:b/>
-                <w:bCs/>
-                <w:sz w:val="24"/>
-                <w:szCs w:val="24"/>
-              </w:rPr>
-              <w:t>c. Identify the source of those qualities and categories i. How did you learn this about yourself? If you listed "sense of humour" as one of your qualities, how do you know you're funny?"</w:t>
+              <w:t xml:space="preserve">a. Self-concept: List the 10 qualities of your self-concept </w:t>
+            </w:r>
+            <w:proofErr w:type="spellStart"/>
+            <w:r>
+              <w:rPr>
+                <w:rFonts w:ascii="Times New Roman" w:hAnsi="Times New Roman" w:cs="Times New Roman"/>
+                <w:b/>
+                <w:bCs/>
+                <w:sz w:val="24"/>
+                <w:szCs w:val="24"/>
+              </w:rPr>
+              <w:t>i</w:t>
+            </w:r>
+            <w:proofErr w:type="spellEnd"/>
+            <w:r>
+              <w:rPr>
+                <w:rFonts w:ascii="Times New Roman" w:hAnsi="Times New Roman" w:cs="Times New Roman"/>
+                <w:b/>
+                <w:bCs/>
+                <w:sz w:val="24"/>
+                <w:szCs w:val="24"/>
+              </w:rPr>
+              <w:t>. What do you know about yourself? List 10 qualities about yourself that you feel define you.</w:t>
+            </w:r>
+          </w:p>
+          <w:p>
+            <w:pPr>
+              <w:rPr>
+                <w:rFonts w:ascii="Times New Roman" w:hAnsi="Times New Roman" w:cs="Times New Roman"/>
+                <w:b/>
+                <w:bCs/>
+                <w:sz w:val="24"/>
+                <w:szCs w:val="24"/>
+              </w:rPr>
+            </w:pPr>
+            <w:r>
+              <w:rPr>
+                <w:rFonts w:ascii="Times New Roman" w:hAnsi="Times New Roman" w:cs="Times New Roman"/>
+                <w:b/>
+                <w:bCs/>
+                <w:sz w:val="24"/>
+                <w:szCs w:val="24"/>
+              </w:rPr>
+              <w:t xml:space="preserve"> b. Self-esteem: Next, mark where those categories are positively or negatively valanced </w:t>
+            </w:r>
+            <w:proofErr w:type="spellStart"/>
+            <w:r>
+              <w:rPr>
+                <w:rFonts w:ascii="Times New Roman" w:hAnsi="Times New Roman" w:cs="Times New Roman"/>
+                <w:b/>
+                <w:bCs/>
+                <w:sz w:val="24"/>
+                <w:szCs w:val="24"/>
+              </w:rPr>
+              <w:t>i</w:t>
+            </w:r>
+            <w:proofErr w:type="spellEnd"/>
+            <w:r>
+              <w:rPr>
+                <w:rFonts w:ascii="Times New Roman" w:hAnsi="Times New Roman" w:cs="Times New Roman"/>
+                <w:b/>
+                <w:bCs/>
+                <w:sz w:val="24"/>
+                <w:szCs w:val="24"/>
+              </w:rPr>
+              <w:t xml:space="preserve">. How do you feel about each one of those qualities? Are they positive or negative? </w:t>
+            </w:r>
+          </w:p>
+          <w:p>
+            <w:pPr>
+              <w:rPr>
+                <w:rFonts w:ascii="Times New Roman" w:hAnsi="Times New Roman" w:cs="Times New Roman"/>
+                <w:b/>
+                <w:bCs/>
+                <w:sz w:val="24"/>
+                <w:szCs w:val="24"/>
+              </w:rPr>
+            </w:pPr>
+            <w:r>
+              <w:rPr>
+                <w:rFonts w:ascii="Times New Roman" w:hAnsi="Times New Roman" w:cs="Times New Roman"/>
+                <w:b/>
+                <w:bCs/>
+                <w:sz w:val="24"/>
+                <w:szCs w:val="24"/>
+              </w:rPr>
+              <w:t xml:space="preserve">c. Identify the source of those qualities and categories </w:t>
+            </w:r>
+            <w:proofErr w:type="spellStart"/>
+            <w:r>
+              <w:rPr>
+                <w:rFonts w:ascii="Times New Roman" w:hAnsi="Times New Roman" w:cs="Times New Roman"/>
+                <w:b/>
+                <w:bCs/>
+                <w:sz w:val="24"/>
+                <w:szCs w:val="24"/>
+              </w:rPr>
+              <w:t>i</w:t>
+            </w:r>
+            <w:proofErr w:type="spellEnd"/>
+            <w:r>
+              <w:rPr>
+                <w:rFonts w:ascii="Times New Roman" w:hAnsi="Times New Roman" w:cs="Times New Roman"/>
+                <w:b/>
+                <w:bCs/>
+                <w:sz w:val="24"/>
+                <w:szCs w:val="24"/>
+              </w:rPr>
+              <w:t xml:space="preserve">. How did you learn this about yourself? If you listed "sense of </w:t>
+            </w:r>
+            <w:proofErr w:type="spellStart"/>
+            <w:r>
+              <w:rPr>
+                <w:rFonts w:ascii="Times New Roman" w:hAnsi="Times New Roman" w:cs="Times New Roman"/>
+                <w:b/>
+                <w:bCs/>
+                <w:sz w:val="24"/>
+                <w:szCs w:val="24"/>
+              </w:rPr>
+              <w:t>humour</w:t>
+            </w:r>
+            <w:proofErr w:type="spellEnd"/>
+            <w:r>
+              <w:rPr>
+                <w:rFonts w:ascii="Times New Roman" w:hAnsi="Times New Roman" w:cs="Times New Roman"/>
+                <w:b/>
+                <w:bCs/>
+                <w:sz w:val="24"/>
+                <w:szCs w:val="24"/>
+              </w:rPr>
+              <w:t>" as one of your qualities, how do you know you're funny?"</w:t>
             </w:r>
           </w:p>
           <w:p>
@@ -1480,7 +1617,7 @@
                 <w:szCs w:val="26"/>
               </w:rPr>
               <w:lastRenderedPageBreak/>
-              <w:t>Output</w:t>
+              <w:t>Question No.3</w:t>
             </w:r>
           </w:p>
         </w:tc>
@@ -1492,10 +1629,352 @@
             <w:pPr>
               <w:spacing w:before="113" w:line="276" w:lineRule="auto"/>
               <w:rPr>
-                <w:rFonts w:ascii="Times New Roman" w:eastAsia="Times New Roman" w:hAnsi="Times New Roman" w:cs="Times New Roman"/>
-                <w:color w:val="569CD6"/>
-                <w:sz w:val="21"/>
-                <w:szCs w:val="21"/>
+                <w:rFonts w:ascii="Times New Roman" w:hAnsi="Times New Roman" w:cs="Times New Roman"/>
+                <w:b/>
+                <w:bCs/>
+                <w:sz w:val="24"/>
+                <w:szCs w:val="24"/>
+              </w:rPr>
+            </w:pPr>
+            <w:r>
+              <w:rPr>
+                <w:rFonts w:ascii="Times New Roman" w:hAnsi="Times New Roman" w:cs="Times New Roman"/>
+                <w:b/>
+                <w:bCs/>
+                <w:sz w:val="24"/>
+                <w:szCs w:val="24"/>
+              </w:rPr>
+              <w:t xml:space="preserve">Describe some situations where you or people you know have used each of the </w:t>
+            </w:r>
+            <w:proofErr w:type="spellStart"/>
+            <w:r>
+              <w:rPr>
+                <w:rFonts w:ascii="Times New Roman" w:hAnsi="Times New Roman" w:cs="Times New Roman"/>
+                <w:b/>
+                <w:bCs/>
+                <w:sz w:val="24"/>
+                <w:szCs w:val="24"/>
+              </w:rPr>
+              <w:t>self presentation</w:t>
+            </w:r>
+            <w:proofErr w:type="spellEnd"/>
+            <w:r>
+              <w:rPr>
+                <w:rFonts w:ascii="Times New Roman" w:hAnsi="Times New Roman" w:cs="Times New Roman"/>
+                <w:b/>
+                <w:bCs/>
+                <w:sz w:val="24"/>
+                <w:szCs w:val="24"/>
+              </w:rPr>
+              <w:t xml:space="preserve"> strategies. Which strategies seem to be more and less effective in helping them to achieve their social goals, and why?</w:t>
+            </w:r>
+          </w:p>
+          <w:p>
+            <w:pPr>
+              <w:spacing w:before="113" w:line="276" w:lineRule="auto"/>
+              <w:rPr>
+                <w:rFonts w:ascii="Times New Roman" w:hAnsi="Times New Roman" w:cs="Times New Roman"/>
+                <w:sz w:val="26"/>
+                <w:szCs w:val="26"/>
+                <w:lang w:val="en-IN"/>
+              </w:rPr>
+            </w:pPr>
+            <w:r>
+              <w:rPr>
+                <w:rFonts w:ascii="Times New Roman" w:hAnsi="Times New Roman" w:cs="Times New Roman"/>
+                <w:b/>
+                <w:bCs/>
+                <w:sz w:val="24"/>
+                <w:szCs w:val="24"/>
+              </w:rPr>
+              <w:t>Ans:</w:t>
+            </w:r>
+            <w:r>
+              <w:rPr>
+                <w:rFonts w:ascii="Helvetica" w:eastAsia="Times New Roman" w:hAnsi="Helvetica" w:cs="Times New Roman"/>
+                <w:sz w:val="27"/>
+                <w:szCs w:val="27"/>
+                <w:bdr w:val="single" w:sz="2" w:space="0" w:color="E5E7EB" w:frame="1"/>
+                <w:lang w:val="en-IN"/>
+              </w:rPr>
+              <w:t xml:space="preserve"> </w:t>
+            </w:r>
+            <w:r>
+              <w:rPr>
+                <w:rFonts w:ascii="Helvetica" w:eastAsia="Times New Roman" w:hAnsi="Helvetica" w:cs="Times New Roman"/>
+                <w:sz w:val="27"/>
+                <w:szCs w:val="27"/>
+                <w:bdr w:val="single" w:sz="2" w:space="0" w:color="E5E7EB" w:frame="1"/>
+                <w:lang w:val="en-IN"/>
+              </w:rPr>
+              <w:br/>
+            </w:r>
+            <w:r>
+              <w:rPr>
+                <w:rFonts w:ascii="Times New Roman" w:hAnsi="Times New Roman" w:cs="Times New Roman"/>
+                <w:sz w:val="26"/>
+                <w:szCs w:val="26"/>
+                <w:lang w:val="en-IN"/>
+              </w:rPr>
+              <w:t>1. Ingratiation: It is being friendly so that the other person likes you, such as complimenting a friend to make them happy.</w:t>
+            </w:r>
+            <w:r>
+              <w:rPr>
+                <w:rFonts w:ascii="Times New Roman" w:hAnsi="Times New Roman" w:cs="Times New Roman"/>
+                <w:sz w:val="26"/>
+                <w:szCs w:val="26"/>
+                <w:lang w:val="en-IN"/>
+              </w:rPr>
+              <w:br/>
+            </w:r>
+            <w:r>
+              <w:rPr>
+                <w:rFonts w:ascii="Times New Roman" w:hAnsi="Times New Roman" w:cs="Times New Roman"/>
+                <w:sz w:val="26"/>
+                <w:szCs w:val="26"/>
+                <w:lang w:val="en-IN"/>
+              </w:rPr>
+              <w:br/>
+              <w:t>2. Self-promotion: Bragging about being intelligent by talking of winning a game just to look good in the eyes of others.</w:t>
+            </w:r>
+          </w:p>
+          <w:p>
+            <w:pPr>
+              <w:spacing w:before="113" w:line="276" w:lineRule="auto"/>
+              <w:rPr>
+                <w:rFonts w:ascii="Times New Roman" w:hAnsi="Times New Roman" w:cs="Times New Roman"/>
+                <w:sz w:val="26"/>
+                <w:szCs w:val="26"/>
+                <w:lang w:val="en-IN"/>
+              </w:rPr>
+            </w:pPr>
+            <w:r>
+              <w:rPr>
+                <w:rFonts w:ascii="Times New Roman" w:hAnsi="Times New Roman" w:cs="Times New Roman"/>
+                <w:sz w:val="26"/>
+                <w:szCs w:val="26"/>
+                <w:lang w:val="en-IN"/>
+              </w:rPr>
+              <w:br/>
+              <w:t>3. Intimidation: Using scare methods in making them do what you want with regard to threats such as if they don’t share their toys, then you will tell on someone.</w:t>
+            </w:r>
+            <w:r>
+              <w:rPr>
+                <w:rFonts w:ascii="Times New Roman" w:hAnsi="Times New Roman" w:cs="Times New Roman"/>
+                <w:sz w:val="26"/>
+                <w:szCs w:val="26"/>
+                <w:lang w:val="en-IN"/>
+              </w:rPr>
+              <w:br/>
+            </w:r>
+            <w:r>
+              <w:rPr>
+                <w:rFonts w:ascii="Times New Roman" w:hAnsi="Times New Roman" w:cs="Times New Roman"/>
+                <w:sz w:val="26"/>
+                <w:szCs w:val="26"/>
+                <w:lang w:val="en-IN"/>
+              </w:rPr>
+              <w:br/>
+              <w:t>4. Exemplification: Acting very generous to set an example for others: being helpful in any case.</w:t>
+            </w:r>
+            <w:r>
+              <w:rPr>
+                <w:rFonts w:ascii="Times New Roman" w:hAnsi="Times New Roman" w:cs="Times New Roman"/>
+                <w:sz w:val="26"/>
+                <w:szCs w:val="26"/>
+                <w:lang w:val="en-IN"/>
+              </w:rPr>
+              <w:br/>
+            </w:r>
+            <w:r>
+              <w:rPr>
+                <w:rFonts w:ascii="Times New Roman" w:hAnsi="Times New Roman" w:cs="Times New Roman"/>
+                <w:sz w:val="26"/>
+                <w:szCs w:val="26"/>
+                <w:lang w:val="en-IN"/>
+              </w:rPr>
+              <w:br/>
+              <w:t>5. Supplication: Faking a state of helplessness in order to secure assistance from others such as feigning over the opening on jar for someone to do it.</w:t>
+            </w:r>
+            <w:r>
+              <w:rPr>
+                <w:rFonts w:ascii="Times New Roman" w:hAnsi="Times New Roman" w:cs="Times New Roman"/>
+                <w:sz w:val="26"/>
+                <w:szCs w:val="26"/>
+                <w:lang w:val="en-IN"/>
+              </w:rPr>
+              <w:br/>
+            </w:r>
+            <w:r>
+              <w:rPr>
+                <w:rFonts w:ascii="Times New Roman" w:hAnsi="Times New Roman" w:cs="Times New Roman"/>
+                <w:sz w:val="26"/>
+                <w:szCs w:val="26"/>
+                <w:lang w:val="en-IN"/>
+              </w:rPr>
+              <w:br/>
+              <w:t xml:space="preserve">6. </w:t>
+            </w:r>
+            <w:proofErr w:type="spellStart"/>
+            <w:r>
+              <w:rPr>
+                <w:rFonts w:ascii="Times New Roman" w:hAnsi="Times New Roman" w:cs="Times New Roman"/>
+                <w:sz w:val="26"/>
+                <w:szCs w:val="26"/>
+                <w:lang w:val="en-IN"/>
+              </w:rPr>
+              <w:t>Assertio</w:t>
+            </w:r>
+            <w:proofErr w:type="spellEnd"/>
+            <w:r>
+              <w:rPr>
+                <w:rFonts w:ascii="Times New Roman" w:hAnsi="Times New Roman" w:cs="Times New Roman"/>
+                <w:sz w:val="26"/>
+                <w:szCs w:val="26"/>
+              </w:rPr>
+              <w:t>n</w:t>
+            </w:r>
+            <w:r>
+              <w:rPr>
+                <w:rFonts w:ascii="Times New Roman" w:hAnsi="Times New Roman" w:cs="Times New Roman"/>
+                <w:sz w:val="26"/>
+                <w:szCs w:val="26"/>
+                <w:lang w:val="en-IN"/>
+              </w:rPr>
+              <w:t>: Asserting yourself to get what you want, such as telling a teacher that someone is bothering you.</w:t>
+            </w:r>
+            <w:r>
+              <w:rPr>
+                <w:rFonts w:ascii="Times New Roman" w:hAnsi="Times New Roman" w:cs="Times New Roman"/>
+                <w:sz w:val="26"/>
+                <w:szCs w:val="26"/>
+                <w:lang w:val="en-IN"/>
+              </w:rPr>
+              <w:br/>
+            </w:r>
+            <w:r>
+              <w:rPr>
+                <w:rFonts w:ascii="Times New Roman" w:hAnsi="Times New Roman" w:cs="Times New Roman"/>
+                <w:sz w:val="26"/>
+                <w:szCs w:val="26"/>
+                <w:lang w:val="en-IN"/>
+              </w:rPr>
+              <w:br/>
+              <w:t>7. Self-deprecation: Joking around at yourself to look modest or funny, for instance laughing on your own shortcomings so that the others could feel relieved.</w:t>
+            </w:r>
+            <w:r>
+              <w:rPr>
+                <w:rFonts w:ascii="Times New Roman" w:hAnsi="Times New Roman" w:cs="Times New Roman"/>
+                <w:sz w:val="26"/>
+                <w:szCs w:val="26"/>
+                <w:lang w:val="en-IN"/>
+              </w:rPr>
+              <w:br/>
+            </w:r>
+            <w:r>
+              <w:rPr>
+                <w:rFonts w:ascii="Times New Roman" w:hAnsi="Times New Roman" w:cs="Times New Roman"/>
+                <w:sz w:val="26"/>
+                <w:szCs w:val="26"/>
+                <w:lang w:val="en-IN"/>
+              </w:rPr>
+              <w:br/>
+              <w:t>8. Admiration: Giving compliments to others in order for them to feel good, like telling a friend that she draws well</w:t>
+            </w:r>
+            <w:r>
+              <w:rPr>
+                <w:rFonts w:ascii="Times New Roman" w:hAnsi="Times New Roman" w:cs="Times New Roman"/>
+                <w:sz w:val="26"/>
+                <w:szCs w:val="26"/>
+                <w:lang w:val="en-IN"/>
+              </w:rPr>
+              <w:br/>
+            </w:r>
+            <w:r>
+              <w:rPr>
+                <w:rFonts w:ascii="Times New Roman" w:hAnsi="Times New Roman" w:cs="Times New Roman"/>
+                <w:sz w:val="26"/>
+                <w:szCs w:val="26"/>
+                <w:lang w:val="en-IN"/>
+              </w:rPr>
+              <w:br/>
+              <w:t xml:space="preserve">9. </w:t>
+            </w:r>
+            <w:r>
+              <w:rPr>
+                <w:rFonts w:ascii="Times New Roman" w:hAnsi="Times New Roman" w:cs="Times New Roman"/>
+                <w:sz w:val="26"/>
+                <w:szCs w:val="26"/>
+              </w:rPr>
+              <w:t>I</w:t>
+            </w:r>
+            <w:proofErr w:type="spellStart"/>
+            <w:r>
+              <w:rPr>
+                <w:rFonts w:ascii="Times New Roman" w:hAnsi="Times New Roman" w:cs="Times New Roman"/>
+                <w:sz w:val="26"/>
+                <w:szCs w:val="26"/>
+                <w:lang w:val="en-IN"/>
+              </w:rPr>
+              <w:t>ntegrity</w:t>
+            </w:r>
+            <w:proofErr w:type="spellEnd"/>
+            <w:r>
+              <w:rPr>
+                <w:rFonts w:ascii="Times New Roman" w:hAnsi="Times New Roman" w:cs="Times New Roman"/>
+                <w:sz w:val="26"/>
+                <w:szCs w:val="26"/>
+                <w:lang w:val="en-IN"/>
+              </w:rPr>
+              <w:t>: The right thing even when no one is watching, such as returning a lost toy to its owner.</w:t>
+            </w:r>
+            <w:r>
+              <w:rPr>
+                <w:rFonts w:ascii="Times New Roman" w:hAnsi="Times New Roman" w:cs="Times New Roman"/>
+                <w:sz w:val="26"/>
+                <w:szCs w:val="26"/>
+                <w:lang w:val="en-IN"/>
+              </w:rPr>
+              <w:br/>
+            </w:r>
+            <w:r>
+              <w:rPr>
+                <w:rFonts w:ascii="Times New Roman" w:hAnsi="Times New Roman" w:cs="Times New Roman"/>
+                <w:sz w:val="26"/>
+                <w:szCs w:val="26"/>
+                <w:lang w:val="en-IN"/>
+              </w:rPr>
+              <w:br/>
+              <w:t>10. Humo</w:t>
+            </w:r>
+            <w:proofErr w:type="spellStart"/>
+            <w:r>
+              <w:rPr>
+                <w:rFonts w:ascii="Times New Roman" w:hAnsi="Times New Roman" w:cs="Times New Roman"/>
+                <w:sz w:val="26"/>
+                <w:szCs w:val="26"/>
+              </w:rPr>
+              <w:t>ur</w:t>
+            </w:r>
+            <w:proofErr w:type="spellEnd"/>
+            <w:r>
+              <w:rPr>
+                <w:rFonts w:ascii="Times New Roman" w:hAnsi="Times New Roman" w:cs="Times New Roman"/>
+                <w:sz w:val="26"/>
+                <w:szCs w:val="26"/>
+                <w:lang w:val="en-IN"/>
+              </w:rPr>
+              <w:t>: Jokes or funny stories to cheer people up and make them feel relaxed, such as telling a silly joke just for the sake of opening a party atmosphere.</w:t>
+            </w:r>
+          </w:p>
+          <w:p>
+            <w:pPr>
+              <w:spacing w:before="113" w:line="276" w:lineRule="auto"/>
+              <w:rPr>
+                <w:rFonts w:ascii="Helvetica" w:eastAsia="Times New Roman" w:hAnsi="Helvetica" w:cs="Times New Roman"/>
+                <w:sz w:val="27"/>
+                <w:szCs w:val="27"/>
+                <w:lang w:val="en-IN"/>
               </w:rPr>
             </w:pPr>
           </w:p>
@@ -1536,8 +2015,29 @@
                 <w:sz w:val="26"/>
                 <w:szCs w:val="26"/>
               </w:rPr>
-              <w:t>Conclusion</w:t>
-            </w:r>
+              <w:lastRenderedPageBreak/>
+              <w:t>Question No.4</w:t>
+            </w:r>
+          </w:p>
+          <w:p>
+            <w:pPr>
+              <w:pBdr>
+                <w:top w:val="nil"/>
+                <w:left w:val="nil"/>
+                <w:bottom w:val="nil"/>
+                <w:right w:val="nil"/>
+                <w:between w:val="nil"/>
+              </w:pBdr>
+              <w:spacing w:before="97" w:line="276" w:lineRule="auto"/>
+              <w:ind w:right="93"/>
+              <w:rPr>
+                <w:rFonts w:ascii="Times New Roman" w:eastAsia="Times New Roman" w:hAnsi="Times New Roman" w:cs="Times New Roman"/>
+                <w:b/>
+                <w:color w:val="000000"/>
+                <w:sz w:val="26"/>
+                <w:szCs w:val="26"/>
+              </w:rPr>
+            </w:pPr>
           </w:p>
         </w:tc>
         <w:tc>
@@ -1546,14 +2046,130 @@
           </w:tcPr>
           <w:p>
             <w:pPr>
-              <w:spacing w:before="113" w:line="276" w:lineRule="auto"/>
-              <w:rPr>
-                <w:rFonts w:ascii="Times New Roman" w:eastAsia="Times New Roman" w:hAnsi="Times New Roman" w:cs="Times New Roman"/>
-                <w:color w:val="569CD6"/>
-                <w:sz w:val="21"/>
-                <w:szCs w:val="21"/>
-              </w:rPr>
-            </w:pPr>
+              <w:rPr>
+                <w:rFonts w:ascii="Times New Roman" w:hAnsi="Times New Roman" w:cs="Times New Roman"/>
+                <w:b/>
+                <w:bCs/>
+                <w:sz w:val="24"/>
+                <w:szCs w:val="24"/>
+              </w:rPr>
+            </w:pPr>
+            <w:r>
+              <w:rPr>
+                <w:rFonts w:ascii="Times New Roman" w:hAnsi="Times New Roman" w:cs="Times New Roman"/>
+                <w:b/>
+                <w:bCs/>
+                <w:sz w:val="24"/>
+                <w:szCs w:val="24"/>
+              </w:rPr>
+              <w:t xml:space="preserve">Consider your online </w:t>
+            </w:r>
+            <w:r>
+              <w:rPr>
+                <w:rFonts w:ascii="Times New Roman" w:hAnsi="Times New Roman" w:cs="Times New Roman"/>
+                <w:b/>
+                <w:bCs/>
+                <w:sz w:val="24"/>
+                <w:szCs w:val="24"/>
+              </w:rPr>
+              <w:t>behavior</w:t>
+            </w:r>
+            <w:r>
+              <w:rPr>
+                <w:rFonts w:ascii="Times New Roman" w:hAnsi="Times New Roman" w:cs="Times New Roman"/>
+                <w:b/>
+                <w:bCs/>
+                <w:sz w:val="24"/>
+                <w:szCs w:val="24"/>
+              </w:rPr>
+              <w:t>. How do you think it both reflects, and influences how you see yourself?</w:t>
+            </w:r>
+          </w:p>
+          <w:p>
+            <w:pPr>
+              <w:rPr>
+                <w:rFonts w:ascii="Times New Roman" w:hAnsi="Times New Roman" w:cs="Times New Roman"/>
+                <w:b/>
+                <w:bCs/>
+                <w:sz w:val="24"/>
+                <w:szCs w:val="24"/>
+              </w:rPr>
+            </w:pPr>
+          </w:p>
+          <w:p>
+            <w:pPr>
+              <w:rPr>
+                <w:rFonts w:ascii="Times New Roman" w:hAnsi="Times New Roman" w:cs="Times New Roman"/>
+              </w:rPr>
+            </w:pPr>
+            <w:r>
+              <w:rPr>
+                <w:rFonts w:ascii="Times New Roman" w:hAnsi="Times New Roman" w:cs="Times New Roman"/>
+                <w:b/>
+                <w:bCs/>
+                <w:sz w:val="24"/>
+                <w:szCs w:val="24"/>
+              </w:rPr>
+              <w:t>Ans:</w:t>
+            </w:r>
+          </w:p>
+          <w:p>
+            <w:pPr>
+              <w:rPr>
+                <w:rFonts w:ascii="Times New Roman" w:hAnsi="Times New Roman" w:cs="Times New Roman"/>
+              </w:rPr>
+            </w:pPr>
+          </w:p>
+          <w:p>
+            <w:pPr>
+              <w:rPr>
+                <w:rFonts w:ascii="Times New Roman" w:hAnsi="Times New Roman" w:cs="Times New Roman"/>
+                <w:sz w:val="24"/>
+                <w:szCs w:val="24"/>
+              </w:rPr>
+            </w:pPr>
+            <w:r>
+              <w:rPr>
+                <w:rFonts w:ascii="Times New Roman" w:hAnsi="Times New Roman" w:cs="Times New Roman"/>
+                <w:sz w:val="24"/>
+                <w:szCs w:val="24"/>
+              </w:rPr>
+              <w:t>As a student, when I actively participate in class, finish my work on time, and try to understand things better, I see myself as hardworking and motivated. But when I struggle to keep up or lose interest, I feel like I need to improve and face challenges. Overall, how I act in school affects how I see myself as a student.</w:t>
+            </w:r>
+          </w:p>
+          <w:p>
+            <w:pPr>
+              <w:rPr>
+                <w:rFonts w:ascii="Times New Roman" w:hAnsi="Times New Roman" w:cs="Times New Roman"/>
+                <w:sz w:val="24"/>
+                <w:szCs w:val="24"/>
+              </w:rPr>
+            </w:pPr>
+          </w:p>
+          <w:p>
+            <w:pPr>
+              <w:rPr>
+                <w:rFonts w:ascii="Times New Roman" w:hAnsi="Times New Roman" w:cs="Times New Roman"/>
+              </w:rPr>
+            </w:pPr>
+            <w:proofErr w:type="gramStart"/>
+            <w:r>
+              <w:rPr>
+                <w:rFonts w:ascii="Times New Roman" w:hAnsi="Times New Roman" w:cs="Times New Roman"/>
+                <w:sz w:val="24"/>
+                <w:szCs w:val="24"/>
+              </w:rPr>
+              <w:t>Also</w:t>
+            </w:r>
+            <w:proofErr w:type="gramEnd"/>
+            <w:r>
+              <w:rPr>
+                <w:rFonts w:ascii="Times New Roman" w:hAnsi="Times New Roman" w:cs="Times New Roman"/>
+                <w:sz w:val="24"/>
+                <w:szCs w:val="24"/>
+              </w:rPr>
+              <w:t xml:space="preserve"> I am shy of talking or giving answers in online meeting. It leads to reflect my personality as I am much rude to answer the questions and also creates an impact that I am an irregular student.</w:t>
+            </w:r>
           </w:p>
         </w:tc>
       </w:tr>

</xml_diff>